<commit_message>
updated keep alive section
</commit_message>
<xml_diff>
--- a/reports/page-load/page-load-report.docx
+++ b/reports/page-load/page-load-report.docx
@@ -1165,15 +1165,7 @@
         <w:pStyle w:val="FirstParagraph"/>
       </w:pPr>
       <w:r>
-        <w:t xml:space="preserve">When a website takes a very long time to respond to a browser’s request, Keep Alive allows the server to ask a browser wait longer, keeping the connection alive. Without the Keep Alive enabled on your server, the browser could quite waiting for the request page, data or a file, before server was ready to send it to the client.</w:t>
-      </w:r>
-    </w:p>
-    <w:p>
-      <w:pPr>
-        <w:pStyle w:val="BodyText"/>
-      </w:pPr>
-      <w:r>
-        <w:t xml:space="preserve">https://varvy.com/pagespeed/keep-alive.html</w:t>
+        <w:t xml:space="preserve">When a website takes a very long time to respond to a browser’s request, Keep Alive allows the server to ask a browser wait longer, keeping the connection alive. Without the Keep Alive enabled on your server, the browser could quite waiting for the request page, data or a file before the server was ready to send it to the client.</w:t>
       </w:r>
     </w:p>
     <w:p>

</xml_diff>